<commit_message>
Update old examples links
</commit_message>
<xml_diff>
--- a/README.docx
+++ b/README.docx
@@ -1,6 +1,6 @@
 
 <file path=word/document.xml><?xml version="1.0" encoding="utf-8"?>
-<w:document xmlns:wpc="http://schemas.microsoft.com/office/word/2010/wordprocessingCanvas" xmlns:cx="http://schemas.microsoft.com/office/drawing/2014/chartex" xmlns:cx1="http://schemas.microsoft.com/office/drawing/2015/9/8/chartex" xmlns:mc="http://schemas.openxmlformats.org/markup-compatibility/2006" xmlns:o="urn:schemas-microsoft-com:office:office" xmlns:r="http://schemas.openxmlformats.org/officeDocument/2006/relationships" xmlns:m="http://schemas.openxmlformats.org/officeDocument/2006/math" xmlns:v="urn:schemas-microsoft-com:vml" xmlns:wp14="http://schemas.microsoft.com/office/word/2010/wordprocessingDrawing" xmlns:wp="http://schemas.openxmlformats.org/drawingml/2006/wordprocessingDrawing" xmlns:w10="urn:schemas-microsoft-com:office:word" xmlns:w="http://schemas.openxmlformats.org/wordprocessingml/2006/main" xmlns:w14="http://schemas.microsoft.com/office/word/2010/wordml" xmlns:w15="http://schemas.microsoft.com/office/word/2012/wordml" xmlns:w16se="http://schemas.microsoft.com/office/word/2015/wordml/symex" xmlns:wpg="http://schemas.microsoft.com/office/word/2010/wordprocessingGroup" xmlns:wpi="http://schemas.microsoft.com/office/word/2010/wordprocessingInk" xmlns:wne="http://schemas.microsoft.com/office/word/2006/wordml" xmlns:wps="http://schemas.microsoft.com/office/word/2010/wordprocessingShape" mc:Ignorable="w14 w15 w16se wp14">
+<w:document xmlns:wpc="http://schemas.microsoft.com/office/word/2010/wordprocessingCanvas" xmlns:mc="http://schemas.openxmlformats.org/markup-compatibility/2006" xmlns:o="urn:schemas-microsoft-com:office:office" xmlns:r="http://schemas.openxmlformats.org/officeDocument/2006/relationships" xmlns:m="http://schemas.openxmlformats.org/officeDocument/2006/math" xmlns:v="urn:schemas-microsoft-com:vml" xmlns:wp14="http://schemas.microsoft.com/office/word/2010/wordprocessingDrawing" xmlns:wp="http://schemas.openxmlformats.org/drawingml/2006/wordprocessingDrawing" xmlns:w10="urn:schemas-microsoft-com:office:word" xmlns:w="http://schemas.openxmlformats.org/wordprocessingml/2006/main" xmlns:w14="http://schemas.microsoft.com/office/word/2010/wordml" xmlns:w15="http://schemas.microsoft.com/office/word/2012/wordml" xmlns:wpg="http://schemas.microsoft.com/office/word/2010/wordprocessingGroup" xmlns:wpi="http://schemas.microsoft.com/office/word/2010/wordprocessingInk" xmlns:wne="http://schemas.microsoft.com/office/word/2006/wordml" xmlns:wps="http://schemas.microsoft.com/office/word/2010/wordprocessingShape" mc:Ignorable="w14 w15 wp14">
   <w:body>
     <w:p>
       <w:pPr>
@@ -1096,6 +1096,855 @@
     </w:p>
     <w:p>
       <w:pPr>
+        <w:spacing w:after="0" w:line="240" w:lineRule="auto"/>
+        <w:rPr>
+          <w:lang w:val="ru-RU"/>
+        </w:rPr>
+      </w:pPr>
+      <w:hyperlink r:id="rId11" w:history="1">
+        <w:r>
+          <w:rPr>
+            <w:rStyle w:val="aa"/>
+          </w:rPr>
+          <w:t>https</w:t>
+        </w:r>
+        <w:r>
+          <w:rPr>
+            <w:rStyle w:val="aa"/>
+            <w:lang w:val="ru-RU"/>
+          </w:rPr>
+          <w:t>://</w:t>
+        </w:r>
+        <w:r>
+          <w:rPr>
+            <w:rStyle w:val="aa"/>
+          </w:rPr>
+          <w:t>www</w:t>
+        </w:r>
+        <w:r>
+          <w:rPr>
+            <w:rStyle w:val="aa"/>
+            <w:lang w:val="ru-RU"/>
+          </w:rPr>
+          <w:t>.</w:t>
+        </w:r>
+        <w:proofErr w:type="spellStart"/>
+        <w:r>
+          <w:rPr>
+            <w:rStyle w:val="aa"/>
+          </w:rPr>
+          <w:t>dropbox</w:t>
+        </w:r>
+        <w:proofErr w:type="spellEnd"/>
+        <w:r>
+          <w:rPr>
+            <w:rStyle w:val="aa"/>
+            <w:lang w:val="ru-RU"/>
+          </w:rPr>
+          <w:t>.</w:t>
+        </w:r>
+        <w:r>
+          <w:rPr>
+            <w:rStyle w:val="aa"/>
+          </w:rPr>
+          <w:t>com</w:t>
+        </w:r>
+        <w:r>
+          <w:rPr>
+            <w:rStyle w:val="aa"/>
+            <w:lang w:val="ru-RU"/>
+          </w:rPr>
+          <w:t>/</w:t>
+        </w:r>
+        <w:r>
+          <w:rPr>
+            <w:rStyle w:val="aa"/>
+          </w:rPr>
+          <w:t>s</w:t>
+        </w:r>
+        <w:r>
+          <w:rPr>
+            <w:rStyle w:val="aa"/>
+            <w:lang w:val="ru-RU"/>
+          </w:rPr>
+          <w:t>/9</w:t>
+        </w:r>
+        <w:proofErr w:type="spellStart"/>
+        <w:r>
+          <w:rPr>
+            <w:rStyle w:val="aa"/>
+          </w:rPr>
+          <w:t>jwyy</w:t>
+        </w:r>
+        <w:proofErr w:type="spellEnd"/>
+        <w:r>
+          <w:rPr>
+            <w:rStyle w:val="aa"/>
+            <w:lang w:val="ru-RU"/>
+          </w:rPr>
+          <w:t>206</w:t>
+        </w:r>
+        <w:proofErr w:type="spellStart"/>
+        <w:r>
+          <w:rPr>
+            <w:rStyle w:val="aa"/>
+          </w:rPr>
+          <w:t>xxw</w:t>
+        </w:r>
+        <w:proofErr w:type="spellEnd"/>
+        <w:r>
+          <w:rPr>
+            <w:rStyle w:val="aa"/>
+            <w:lang w:val="ru-RU"/>
+          </w:rPr>
+          <w:t>51</w:t>
+        </w:r>
+        <w:proofErr w:type="spellStart"/>
+        <w:r>
+          <w:rPr>
+            <w:rStyle w:val="aa"/>
+          </w:rPr>
+          <w:t>gp</w:t>
+        </w:r>
+        <w:proofErr w:type="spellEnd"/>
+        <w:r>
+          <w:rPr>
+            <w:rStyle w:val="aa"/>
+            <w:lang w:val="ru-RU"/>
+          </w:rPr>
+          <w:t>/</w:t>
+        </w:r>
+        <w:proofErr w:type="spellStart"/>
+        <w:r>
+          <w:rPr>
+            <w:rStyle w:val="aa"/>
+          </w:rPr>
+          <w:t>patchlist</w:t>
+        </w:r>
+        <w:proofErr w:type="spellEnd"/>
+        <w:r>
+          <w:rPr>
+            <w:rStyle w:val="aa"/>
+            <w:lang w:val="ru-RU"/>
+          </w:rPr>
+          <w:t>.</w:t>
+        </w:r>
+        <w:r>
+          <w:rPr>
+            <w:rStyle w:val="aa"/>
+          </w:rPr>
+          <w:t>txt</w:t>
+        </w:r>
+        <w:r>
+          <w:rPr>
+            <w:rStyle w:val="aa"/>
+            <w:lang w:val="ru-RU"/>
+          </w:rPr>
+          <w:t>?</w:t>
+        </w:r>
+        <w:r>
+          <w:rPr>
+            <w:rStyle w:val="aa"/>
+          </w:rPr>
+          <w:t>dl</w:t>
+        </w:r>
+        <w:r>
+          <w:rPr>
+            <w:rStyle w:val="aa"/>
+            <w:lang w:val="ru-RU"/>
+          </w:rPr>
+          <w:t>=0</w:t>
+        </w:r>
+      </w:hyperlink>
+      <w:r>
+        <w:rPr>
+          <w:lang w:val="ru-RU"/>
+        </w:rPr>
+        <w:t>,</w:t>
+      </w:r>
+    </w:p>
+    <w:p>
+      <w:pPr>
+        <w:spacing w:after="0" w:line="240" w:lineRule="auto"/>
+        <w:rPr>
+          <w:lang w:val="ru-RU"/>
+        </w:rPr>
+      </w:pPr>
+      <w:hyperlink r:id="rId12" w:history="1">
+        <w:r>
+          <w:rPr>
+            <w:rStyle w:val="aa"/>
+          </w:rPr>
+          <w:t>https</w:t>
+        </w:r>
+        <w:r>
+          <w:rPr>
+            <w:rStyle w:val="aa"/>
+            <w:lang w:val="ru-RU"/>
+          </w:rPr>
+          <w:t>://</w:t>
+        </w:r>
+        <w:r>
+          <w:rPr>
+            <w:rStyle w:val="aa"/>
+          </w:rPr>
+          <w:t>www</w:t>
+        </w:r>
+        <w:r>
+          <w:rPr>
+            <w:rStyle w:val="aa"/>
+            <w:lang w:val="ru-RU"/>
+          </w:rPr>
+          <w:t>.</w:t>
+        </w:r>
+        <w:proofErr w:type="spellStart"/>
+        <w:r>
+          <w:rPr>
+            <w:rStyle w:val="aa"/>
+          </w:rPr>
+          <w:t>dropbox</w:t>
+        </w:r>
+        <w:proofErr w:type="spellEnd"/>
+        <w:r>
+          <w:rPr>
+            <w:rStyle w:val="aa"/>
+            <w:lang w:val="ru-RU"/>
+          </w:rPr>
+          <w:t>.</w:t>
+        </w:r>
+        <w:r>
+          <w:rPr>
+            <w:rStyle w:val="aa"/>
+          </w:rPr>
+          <w:t>com</w:t>
+        </w:r>
+        <w:r>
+          <w:rPr>
+            <w:rStyle w:val="aa"/>
+            <w:lang w:val="ru-RU"/>
+          </w:rPr>
+          <w:t>/</w:t>
+        </w:r>
+        <w:r>
+          <w:rPr>
+            <w:rStyle w:val="aa"/>
+          </w:rPr>
+          <w:t>s</w:t>
+        </w:r>
+        <w:r>
+          <w:rPr>
+            <w:rStyle w:val="aa"/>
+            <w:lang w:val="ru-RU"/>
+          </w:rPr>
+          <w:t>/</w:t>
+        </w:r>
+        <w:proofErr w:type="spellStart"/>
+        <w:r>
+          <w:rPr>
+            <w:rStyle w:val="aa"/>
+          </w:rPr>
+          <w:t>gqhzb</w:t>
+        </w:r>
+        <w:proofErr w:type="spellEnd"/>
+        <w:r>
+          <w:rPr>
+            <w:rStyle w:val="aa"/>
+            <w:lang w:val="ru-RU"/>
+          </w:rPr>
+          <w:t>7</w:t>
+        </w:r>
+        <w:r>
+          <w:rPr>
+            <w:rStyle w:val="aa"/>
+          </w:rPr>
+          <w:t>q</w:t>
+        </w:r>
+        <w:r>
+          <w:rPr>
+            <w:rStyle w:val="aa"/>
+            <w:lang w:val="ru-RU"/>
+          </w:rPr>
+          <w:t>7</w:t>
+        </w:r>
+        <w:proofErr w:type="spellStart"/>
+        <w:r>
+          <w:rPr>
+            <w:rStyle w:val="aa"/>
+          </w:rPr>
+          <w:t>igeu</w:t>
+        </w:r>
+        <w:proofErr w:type="spellEnd"/>
+        <w:r>
+          <w:rPr>
+            <w:rStyle w:val="aa"/>
+            <w:lang w:val="ru-RU"/>
+          </w:rPr>
+          <w:t>058/</w:t>
+        </w:r>
+        <w:proofErr w:type="spellStart"/>
+        <w:r>
+          <w:rPr>
+            <w:rStyle w:val="aa"/>
+          </w:rPr>
+          <w:t>patchtodel</w:t>
+        </w:r>
+        <w:proofErr w:type="spellEnd"/>
+        <w:r>
+          <w:rPr>
+            <w:rStyle w:val="aa"/>
+            <w:lang w:val="ru-RU"/>
+          </w:rPr>
+          <w:t>.</w:t>
+        </w:r>
+        <w:r>
+          <w:rPr>
+            <w:rStyle w:val="aa"/>
+          </w:rPr>
+          <w:t>txt</w:t>
+        </w:r>
+        <w:r>
+          <w:rPr>
+            <w:rStyle w:val="aa"/>
+            <w:lang w:val="ru-RU"/>
+          </w:rPr>
+          <w:t>?</w:t>
+        </w:r>
+        <w:r>
+          <w:rPr>
+            <w:rStyle w:val="aa"/>
+          </w:rPr>
+          <w:t>dl</w:t>
+        </w:r>
+        <w:r>
+          <w:rPr>
+            <w:rStyle w:val="aa"/>
+            <w:lang w:val="ru-RU"/>
+          </w:rPr>
+          <w:t>=0</w:t>
+        </w:r>
+      </w:hyperlink>
+      <w:r>
+        <w:rPr>
+          <w:lang w:val="ru-RU"/>
+        </w:rPr>
+        <w:t>,</w:t>
+      </w:r>
+    </w:p>
+    <w:p>
+      <w:pPr>
+        <w:spacing w:after="0" w:line="240" w:lineRule="auto"/>
+        <w:rPr>
+          <w:lang w:val="ru-RU"/>
+        </w:rPr>
+      </w:pPr>
+      <w:hyperlink r:id="rId13" w:history="1">
+        <w:r>
+          <w:rPr>
+            <w:rStyle w:val="aa"/>
+          </w:rPr>
+          <w:t>https</w:t>
+        </w:r>
+        <w:r>
+          <w:rPr>
+            <w:rStyle w:val="aa"/>
+            <w:lang w:val="ru-RU"/>
+          </w:rPr>
+          <w:t>://</w:t>
+        </w:r>
+        <w:r>
+          <w:rPr>
+            <w:rStyle w:val="aa"/>
+          </w:rPr>
+          <w:t>www</w:t>
+        </w:r>
+        <w:r>
+          <w:rPr>
+            <w:rStyle w:val="aa"/>
+            <w:lang w:val="ru-RU"/>
+          </w:rPr>
+          <w:t>.</w:t>
+        </w:r>
+        <w:proofErr w:type="spellStart"/>
+        <w:r>
+          <w:rPr>
+            <w:rStyle w:val="aa"/>
+          </w:rPr>
+          <w:t>dropbox</w:t>
+        </w:r>
+        <w:proofErr w:type="spellEnd"/>
+        <w:r>
+          <w:rPr>
+            <w:rStyle w:val="aa"/>
+            <w:lang w:val="ru-RU"/>
+          </w:rPr>
+          <w:t>.</w:t>
+        </w:r>
+        <w:r>
+          <w:rPr>
+            <w:rStyle w:val="aa"/>
+          </w:rPr>
+          <w:t>com</w:t>
+        </w:r>
+        <w:r>
+          <w:rPr>
+            <w:rStyle w:val="aa"/>
+            <w:lang w:val="ru-RU"/>
+          </w:rPr>
+          <w:t>/</w:t>
+        </w:r>
+        <w:r>
+          <w:rPr>
+            <w:rStyle w:val="aa"/>
+          </w:rPr>
+          <w:t>s</w:t>
+        </w:r>
+        <w:r>
+          <w:rPr>
+            <w:rStyle w:val="aa"/>
+            <w:lang w:val="ru-RU"/>
+          </w:rPr>
+          <w:t>/5</w:t>
+        </w:r>
+        <w:proofErr w:type="spellStart"/>
+        <w:r>
+          <w:rPr>
+            <w:rStyle w:val="aa"/>
+          </w:rPr>
+          <w:t>mt</w:t>
+        </w:r>
+        <w:proofErr w:type="spellEnd"/>
+        <w:r>
+          <w:rPr>
+            <w:rStyle w:val="aa"/>
+            <w:lang w:val="ru-RU"/>
+          </w:rPr>
+          <w:t>8</w:t>
+        </w:r>
+        <w:r>
+          <w:rPr>
+            <w:rStyle w:val="aa"/>
+          </w:rPr>
+          <w:t>l</w:t>
+        </w:r>
+        <w:r>
+          <w:rPr>
+            <w:rStyle w:val="aa"/>
+            <w:lang w:val="ru-RU"/>
+          </w:rPr>
+          <w:t>6</w:t>
+        </w:r>
+        <w:proofErr w:type="spellStart"/>
+        <w:r>
+          <w:rPr>
+            <w:rStyle w:val="aa"/>
+          </w:rPr>
+          <w:t>yygd</w:t>
+        </w:r>
+        <w:proofErr w:type="spellEnd"/>
+        <w:r>
+          <w:rPr>
+            <w:rStyle w:val="aa"/>
+            <w:lang w:val="ru-RU"/>
+          </w:rPr>
+          <w:t>21</w:t>
+        </w:r>
+        <w:proofErr w:type="spellStart"/>
+        <w:r>
+          <w:rPr>
+            <w:rStyle w:val="aa"/>
+          </w:rPr>
+          <w:t>gzi</w:t>
+        </w:r>
+        <w:proofErr w:type="spellEnd"/>
+        <w:r>
+          <w:rPr>
+            <w:rStyle w:val="aa"/>
+            <w:lang w:val="ru-RU"/>
+          </w:rPr>
+          <w:t>/</w:t>
+        </w:r>
+        <w:r>
+          <w:rPr>
+            <w:rStyle w:val="aa"/>
+          </w:rPr>
+          <w:t>version</w:t>
+        </w:r>
+        <w:r>
+          <w:rPr>
+            <w:rStyle w:val="aa"/>
+            <w:lang w:val="ru-RU"/>
+          </w:rPr>
+          <w:t>.</w:t>
+        </w:r>
+        <w:r>
+          <w:rPr>
+            <w:rStyle w:val="aa"/>
+          </w:rPr>
+          <w:t>txt</w:t>
+        </w:r>
+        <w:r>
+          <w:rPr>
+            <w:rStyle w:val="aa"/>
+            <w:lang w:val="ru-RU"/>
+          </w:rPr>
+          <w:t>?</w:t>
+        </w:r>
+        <w:r>
+          <w:rPr>
+            <w:rStyle w:val="aa"/>
+          </w:rPr>
+          <w:t>dl</w:t>
+        </w:r>
+        <w:r>
+          <w:rPr>
+            <w:rStyle w:val="aa"/>
+            <w:lang w:val="ru-RU"/>
+          </w:rPr>
+          <w:t>=0</w:t>
+        </w:r>
+      </w:hyperlink>
+      <w:r>
+        <w:rPr>
+          <w:lang w:val="ru-RU"/>
+        </w:rPr>
+        <w:t>,</w:t>
+      </w:r>
+    </w:p>
+    <w:p>
+      <w:pPr>
+        <w:spacing w:after="0" w:line="240" w:lineRule="auto"/>
+        <w:rPr>
+          <w:lang w:val="ru-RU"/>
+        </w:rPr>
+      </w:pPr>
+      <w:hyperlink r:id="rId14" w:history="1">
+        <w:r>
+          <w:rPr>
+            <w:rStyle w:val="aa"/>
+          </w:rPr>
+          <w:t>https</w:t>
+        </w:r>
+        <w:r>
+          <w:rPr>
+            <w:rStyle w:val="aa"/>
+            <w:lang w:val="ru-RU"/>
+          </w:rPr>
+          <w:t>://</w:t>
+        </w:r>
+        <w:r>
+          <w:rPr>
+            <w:rStyle w:val="aa"/>
+          </w:rPr>
+          <w:t>www</w:t>
+        </w:r>
+        <w:r>
+          <w:rPr>
+            <w:rStyle w:val="aa"/>
+            <w:lang w:val="ru-RU"/>
+          </w:rPr>
+          <w:t>.</w:t>
+        </w:r>
+        <w:proofErr w:type="spellStart"/>
+        <w:r>
+          <w:rPr>
+            <w:rStyle w:val="aa"/>
+          </w:rPr>
+          <w:t>dropbox</w:t>
+        </w:r>
+        <w:proofErr w:type="spellEnd"/>
+        <w:r>
+          <w:rPr>
+            <w:rStyle w:val="aa"/>
+            <w:lang w:val="ru-RU"/>
+          </w:rPr>
+          <w:t>.</w:t>
+        </w:r>
+        <w:r>
+          <w:rPr>
+            <w:rStyle w:val="aa"/>
+          </w:rPr>
+          <w:t>com</w:t>
+        </w:r>
+        <w:r>
+          <w:rPr>
+            <w:rStyle w:val="aa"/>
+            <w:lang w:val="ru-RU"/>
+          </w:rPr>
+          <w:t>/</w:t>
+        </w:r>
+        <w:r>
+          <w:rPr>
+            <w:rStyle w:val="aa"/>
+          </w:rPr>
+          <w:t>s</w:t>
+        </w:r>
+        <w:r>
+          <w:rPr>
+            <w:rStyle w:val="aa"/>
+            <w:lang w:val="ru-RU"/>
+          </w:rPr>
+          <w:t>/</w:t>
+        </w:r>
+        <w:r>
+          <w:rPr>
+            <w:rStyle w:val="aa"/>
+          </w:rPr>
+          <w:t>xl</w:t>
+        </w:r>
+        <w:r>
+          <w:rPr>
+            <w:rStyle w:val="aa"/>
+            <w:lang w:val="ru-RU"/>
+          </w:rPr>
+          <w:t>9</w:t>
+        </w:r>
+        <w:proofErr w:type="spellStart"/>
+        <w:r>
+          <w:rPr>
+            <w:rStyle w:val="aa"/>
+          </w:rPr>
+          <w:t>sgprm</w:t>
+        </w:r>
+        <w:proofErr w:type="spellEnd"/>
+        <w:r>
+          <w:rPr>
+            <w:rStyle w:val="aa"/>
+            <w:lang w:val="ru-RU"/>
+          </w:rPr>
+          <w:t>0</w:t>
+        </w:r>
+        <w:proofErr w:type="spellStart"/>
+        <w:r>
+          <w:rPr>
+            <w:rStyle w:val="aa"/>
+          </w:rPr>
+          <w:t>zpmbps</w:t>
+        </w:r>
+        <w:proofErr w:type="spellEnd"/>
+        <w:r>
+          <w:rPr>
+            <w:rStyle w:val="aa"/>
+            <w:lang w:val="ru-RU"/>
+          </w:rPr>
+          <w:t>/</w:t>
+        </w:r>
+        <w:r>
+          <w:rPr>
+            <w:rStyle w:val="aa"/>
+          </w:rPr>
+          <w:t>news</w:t>
+        </w:r>
+        <w:r>
+          <w:rPr>
+            <w:rStyle w:val="aa"/>
+            <w:lang w:val="ru-RU"/>
+          </w:rPr>
+          <w:t>.</w:t>
+        </w:r>
+        <w:r>
+          <w:rPr>
+            <w:rStyle w:val="aa"/>
+          </w:rPr>
+          <w:t>txt</w:t>
+        </w:r>
+        <w:r>
+          <w:rPr>
+            <w:rStyle w:val="aa"/>
+            <w:lang w:val="ru-RU"/>
+          </w:rPr>
+          <w:t>?</w:t>
+        </w:r>
+        <w:r>
+          <w:rPr>
+            <w:rStyle w:val="aa"/>
+          </w:rPr>
+          <w:t>dl</w:t>
+        </w:r>
+        <w:r>
+          <w:rPr>
+            <w:rStyle w:val="aa"/>
+            <w:lang w:val="ru-RU"/>
+          </w:rPr>
+          <w:t>=0</w:t>
+        </w:r>
+      </w:hyperlink>
+      <w:r>
+        <w:rPr>
+          <w:lang w:val="ru-RU"/>
+        </w:rPr>
+        <w:t>,</w:t>
+      </w:r>
+      <w:bookmarkStart w:id="0" w:name="_GoBack"/>
+      <w:bookmarkEnd w:id="0"/>
+    </w:p>
+    <w:p>
+      <w:pPr>
+        <w:spacing w:after="0" w:line="240" w:lineRule="auto"/>
+        <w:rPr>
+          <w:lang w:val="ru-RU"/>
+        </w:rPr>
+      </w:pPr>
+      <w:hyperlink r:id="rId15" w:history="1">
+        <w:r>
+          <w:rPr>
+            <w:rStyle w:val="aa"/>
+          </w:rPr>
+          <w:t>https</w:t>
+        </w:r>
+        <w:r>
+          <w:rPr>
+            <w:rStyle w:val="aa"/>
+            <w:lang w:val="ru-RU"/>
+          </w:rPr>
+          <w:t>://</w:t>
+        </w:r>
+        <w:r>
+          <w:rPr>
+            <w:rStyle w:val="aa"/>
+          </w:rPr>
+          <w:t>www</w:t>
+        </w:r>
+        <w:r>
+          <w:rPr>
+            <w:rStyle w:val="aa"/>
+            <w:lang w:val="ru-RU"/>
+          </w:rPr>
+          <w:t>.</w:t>
+        </w:r>
+        <w:proofErr w:type="spellStart"/>
+        <w:r>
+          <w:rPr>
+            <w:rStyle w:val="aa"/>
+          </w:rPr>
+          <w:t>dropbox</w:t>
+        </w:r>
+        <w:proofErr w:type="spellEnd"/>
+        <w:r>
+          <w:rPr>
+            <w:rStyle w:val="aa"/>
+            <w:lang w:val="ru-RU"/>
+          </w:rPr>
+          <w:t>.</w:t>
+        </w:r>
+        <w:r>
+          <w:rPr>
+            <w:rStyle w:val="aa"/>
+          </w:rPr>
+          <w:t>com</w:t>
+        </w:r>
+        <w:r>
+          <w:rPr>
+            <w:rStyle w:val="aa"/>
+            <w:lang w:val="ru-RU"/>
+          </w:rPr>
+          <w:t>/</w:t>
+        </w:r>
+        <w:r>
+          <w:rPr>
+            <w:rStyle w:val="aa"/>
+          </w:rPr>
+          <w:t>s</w:t>
+        </w:r>
+        <w:r>
+          <w:rPr>
+            <w:rStyle w:val="aa"/>
+            <w:lang w:val="ru-RU"/>
+          </w:rPr>
+          <w:t>/</w:t>
+        </w:r>
+        <w:proofErr w:type="spellStart"/>
+        <w:r>
+          <w:rPr>
+            <w:rStyle w:val="aa"/>
+          </w:rPr>
+          <w:t>xu</w:t>
+        </w:r>
+        <w:proofErr w:type="spellEnd"/>
+        <w:r>
+          <w:rPr>
+            <w:rStyle w:val="aa"/>
+            <w:lang w:val="ru-RU"/>
+          </w:rPr>
+          <w:t>0</w:t>
+        </w:r>
+        <w:proofErr w:type="spellStart"/>
+        <w:r>
+          <w:rPr>
+            <w:rStyle w:val="aa"/>
+          </w:rPr>
+          <w:t>wubztqckn</w:t>
+        </w:r>
+        <w:proofErr w:type="spellEnd"/>
+        <w:r>
+          <w:rPr>
+            <w:rStyle w:val="aa"/>
+            <w:lang w:val="ru-RU"/>
+          </w:rPr>
+          <w:t>9</w:t>
+        </w:r>
+        <w:r>
+          <w:rPr>
+            <w:rStyle w:val="aa"/>
+          </w:rPr>
+          <w:t>fi</w:t>
+        </w:r>
+        <w:r>
+          <w:rPr>
+            <w:rStyle w:val="aa"/>
+            <w:lang w:val="ru-RU"/>
+          </w:rPr>
+          <w:t>/</w:t>
+        </w:r>
+        <w:r>
+          <w:rPr>
+            <w:rStyle w:val="aa"/>
+          </w:rPr>
+          <w:t>updates</w:t>
+        </w:r>
+        <w:r>
+          <w:rPr>
+            <w:rStyle w:val="aa"/>
+            <w:lang w:val="ru-RU"/>
+          </w:rPr>
+          <w:t>.</w:t>
+        </w:r>
+        <w:r>
+          <w:rPr>
+            <w:rStyle w:val="aa"/>
+          </w:rPr>
+          <w:t>txt</w:t>
+        </w:r>
+        <w:r>
+          <w:rPr>
+            <w:rStyle w:val="aa"/>
+            <w:lang w:val="ru-RU"/>
+          </w:rPr>
+          <w:t>?</w:t>
+        </w:r>
+        <w:r>
+          <w:rPr>
+            <w:rStyle w:val="aa"/>
+          </w:rPr>
+          <w:t>dl</w:t>
+        </w:r>
+        <w:r>
+          <w:rPr>
+            <w:rStyle w:val="aa"/>
+            <w:lang w:val="ru-RU"/>
+          </w:rPr>
+          <w:t>=0</w:t>
+        </w:r>
+      </w:hyperlink>
+      <w:r>
+        <w:rPr>
+          <w:lang w:val="ru-RU"/>
+        </w:rPr>
+        <w:t>,</w:t>
+      </w:r>
+    </w:p>
+    <w:p>
+      <w:pPr>
+        <w:spacing w:after="0" w:line="240" w:lineRule="auto"/>
         <w:rPr>
           <w:lang w:val="ru-RU"/>
         </w:rPr>
@@ -1128,76 +1977,103 @@
         <w:instrText>://</w:instrText>
       </w:r>
       <w:r>
+        <w:instrText>www</w:instrText>
+      </w:r>
+      <w:r>
+        <w:rPr>
+          <w:lang w:val="ru-RU"/>
+        </w:rPr>
+        <w:instrText>.</w:instrText>
+      </w:r>
+      <w:r>
+        <w:instrText>dropbox</w:instrText>
+      </w:r>
+      <w:r>
+        <w:rPr>
+          <w:lang w:val="ru-RU"/>
+        </w:rPr>
+        <w:instrText>.</w:instrText>
+      </w:r>
+      <w:r>
+        <w:instrText>com</w:instrText>
+      </w:r>
+      <w:r>
+        <w:rPr>
+          <w:lang w:val="ru-RU"/>
+        </w:rPr>
+        <w:instrText>/</w:instrText>
+      </w:r>
+      <w:r>
+        <w:instrText>s</w:instrText>
+      </w:r>
+      <w:r>
+        <w:rPr>
+          <w:lang w:val="ru-RU"/>
+        </w:rPr>
+        <w:instrText>/</w:instrText>
+      </w:r>
+      <w:r>
+        <w:instrText>ufpb</w:instrText>
+      </w:r>
+      <w:r>
+        <w:rPr>
+          <w:lang w:val="ru-RU"/>
+        </w:rPr>
+        <w:instrText>35</w:instrText>
+      </w:r>
+      <w:r>
+        <w:instrText>ihbf</w:instrText>
+      </w:r>
+      <w:r>
+        <w:rPr>
+          <w:lang w:val="ru-RU"/>
+        </w:rPr>
+        <w:instrText>23</w:instrText>
+      </w:r>
+      <w:r>
+        <w:instrText>j</w:instrText>
+      </w:r>
+      <w:r>
+        <w:rPr>
+          <w:lang w:val="ru-RU"/>
+        </w:rPr>
+        <w:instrText>2</w:instrText>
+      </w:r>
+      <w:r>
+        <w:instrText>q</w:instrText>
+      </w:r>
+      <w:r>
+        <w:rPr>
+          <w:lang w:val="ru-RU"/>
+        </w:rPr>
+        <w:instrText>/</w:instrText>
+      </w:r>
+      <w:r>
+        <w:instrText>realmlist</w:instrText>
+      </w:r>
+      <w:r>
+        <w:rPr>
+          <w:lang w:val="ru-RU"/>
+        </w:rPr>
+        <w:instrText>.</w:instrText>
+      </w:r>
+      <w:r>
+        <w:instrText>txt</w:instrText>
+      </w:r>
+      <w:r>
+        <w:rPr>
+          <w:lang w:val="ru-RU"/>
+        </w:rPr>
+        <w:instrText>?</w:instrText>
+      </w:r>
+      <w:r>
         <w:instrText>dl</w:instrText>
       </w:r>
       <w:r>
         <w:rPr>
           <w:lang w:val="ru-RU"/>
         </w:rPr>
-        <w:instrText>.</w:instrText>
-      </w:r>
-      <w:r>
-        <w:instrText>dropboxusercontent</w:instrText>
-      </w:r>
-      <w:r>
-        <w:rPr>
-          <w:lang w:val="ru-RU"/>
-        </w:rPr>
-        <w:instrText>.</w:instrText>
-      </w:r>
-      <w:r>
-        <w:instrText>com</w:instrText>
-      </w:r>
-      <w:r>
-        <w:rPr>
-          <w:lang w:val="ru-RU"/>
-        </w:rPr>
-        <w:instrText>/</w:instrText>
-      </w:r>
-      <w:r>
-        <w:instrText>u</w:instrText>
-      </w:r>
-      <w:r>
-        <w:rPr>
-          <w:lang w:val="ru-RU"/>
-        </w:rPr>
-        <w:instrText>/50865248/</w:instrText>
-      </w:r>
-      <w:r>
-        <w:instrText>work</w:instrText>
-      </w:r>
-      <w:r>
-        <w:rPr>
-          <w:lang w:val="ru-RU"/>
-        </w:rPr>
-        <w:instrText>/</w:instrText>
-      </w:r>
-      <w:r>
-        <w:instrText>launcher</w:instrText>
-      </w:r>
-      <w:r>
-        <w:rPr>
-          <w:lang w:val="ru-RU"/>
-        </w:rPr>
-        <w:instrText>/</w:instrText>
-      </w:r>
-      <w:r>
-        <w:instrText>patchlist</w:instrText>
-      </w:r>
-      <w:r>
-        <w:rPr>
-          <w:lang w:val="ru-RU"/>
-        </w:rPr>
-        <w:instrText>.</w:instrText>
-      </w:r>
-      <w:r>
-        <w:instrText>txt</w:instrText>
-      </w:r>
-      <w:r>
-        <w:rPr>
-          <w:lang w:val="ru-RU"/>
-        </w:rPr>
-        <w:instrText xml:space="preserve">" </w:instrText>
+        <w:instrText xml:space="preserve">=0" </w:instrText>
       </w:r>
       <w:r>
         <w:fldChar w:fldCharType="separate"/>
@@ -1205,645 +2081,180 @@
       <w:r>
         <w:rPr>
           <w:rStyle w:val="aa"/>
-          <w:lang w:val="ru-RU"/>
-        </w:rPr>
-        <w:t>https://dl.dropboxusercontent.com/u/50865248/work/launcher/patchlist.txt</w:t>
+        </w:rPr>
+        <w:t>https</w:t>
       </w:r>
       <w:r>
         <w:rPr>
           <w:rStyle w:val="aa"/>
           <w:lang w:val="ru-RU"/>
         </w:rPr>
+        <w:t>://</w:t>
+      </w:r>
+      <w:r>
+        <w:rPr>
+          <w:rStyle w:val="aa"/>
+        </w:rPr>
+        <w:t>www</w:t>
+      </w:r>
+      <w:r>
+        <w:rPr>
+          <w:rStyle w:val="aa"/>
+          <w:lang w:val="ru-RU"/>
+        </w:rPr>
+        <w:t>.</w:t>
+      </w:r>
+      <w:r>
+        <w:rPr>
+          <w:rStyle w:val="aa"/>
+        </w:rPr>
+        <w:t>dropbox</w:t>
+      </w:r>
+      <w:r>
+        <w:rPr>
+          <w:rStyle w:val="aa"/>
+          <w:lang w:val="ru-RU"/>
+        </w:rPr>
+        <w:t>.</w:t>
+      </w:r>
+      <w:r>
+        <w:rPr>
+          <w:rStyle w:val="aa"/>
+        </w:rPr>
+        <w:t>com</w:t>
+      </w:r>
+      <w:r>
+        <w:rPr>
+          <w:rStyle w:val="aa"/>
+          <w:lang w:val="ru-RU"/>
+        </w:rPr>
+        <w:t>/</w:t>
+      </w:r>
+      <w:r>
+        <w:rPr>
+          <w:rStyle w:val="aa"/>
+        </w:rPr>
+        <w:t>s</w:t>
+      </w:r>
+      <w:r>
+        <w:rPr>
+          <w:rStyle w:val="aa"/>
+          <w:lang w:val="ru-RU"/>
+        </w:rPr>
+        <w:t>/</w:t>
+      </w:r>
+      <w:r>
+        <w:rPr>
+          <w:rStyle w:val="aa"/>
+        </w:rPr>
+        <w:t>ufpb</w:t>
+      </w:r>
+      <w:r>
+        <w:rPr>
+          <w:rStyle w:val="aa"/>
+          <w:lang w:val="ru-RU"/>
+        </w:rPr>
+        <w:t>35</w:t>
+      </w:r>
+      <w:r>
+        <w:rPr>
+          <w:rStyle w:val="aa"/>
+        </w:rPr>
+        <w:t>ihbf</w:t>
+      </w:r>
+      <w:r>
+        <w:rPr>
+          <w:rStyle w:val="aa"/>
+          <w:lang w:val="ru-RU"/>
+        </w:rPr>
+        <w:t>23</w:t>
+      </w:r>
+      <w:r>
+        <w:rPr>
+          <w:rStyle w:val="aa"/>
+        </w:rPr>
+        <w:t>j</w:t>
+      </w:r>
+      <w:r>
+        <w:rPr>
+          <w:rStyle w:val="aa"/>
+          <w:lang w:val="ru-RU"/>
+        </w:rPr>
+        <w:t>2</w:t>
+      </w:r>
+      <w:r>
+        <w:rPr>
+          <w:rStyle w:val="aa"/>
+        </w:rPr>
+        <w:t>q</w:t>
+      </w:r>
+      <w:r>
+        <w:rPr>
+          <w:rStyle w:val="aa"/>
+          <w:lang w:val="ru-RU"/>
+        </w:rPr>
+        <w:t>/</w:t>
+      </w:r>
+      <w:r>
+        <w:rPr>
+          <w:rStyle w:val="aa"/>
+        </w:rPr>
+        <w:t>realmlist</w:t>
+      </w:r>
+      <w:r>
+        <w:rPr>
+          <w:rStyle w:val="aa"/>
+          <w:lang w:val="ru-RU"/>
+        </w:rPr>
+        <w:t>.</w:t>
+      </w:r>
+      <w:r>
+        <w:rPr>
+          <w:rStyle w:val="aa"/>
+        </w:rPr>
+        <w:t>txt</w:t>
+      </w:r>
+      <w:r>
+        <w:rPr>
+          <w:rStyle w:val="aa"/>
+          <w:lang w:val="ru-RU"/>
+        </w:rPr>
+        <w:t>?</w:t>
+      </w:r>
+      <w:r>
+        <w:rPr>
+          <w:rStyle w:val="aa"/>
+        </w:rPr>
+        <w:t>dl</w:t>
+      </w:r>
+      <w:r>
+        <w:rPr>
+          <w:rStyle w:val="aa"/>
+          <w:lang w:val="ru-RU"/>
+        </w:rPr>
+        <w:t>=0</w:t>
+      </w:r>
+      <w:r>
         <w:fldChar w:fldCharType="end"/>
       </w:r>
       <w:r>
         <w:rPr>
           <w:lang w:val="ru-RU"/>
         </w:rPr>
-        <w:t xml:space="preserve">, </w:t>
-      </w:r>
-      <w:r>
-        <w:fldChar w:fldCharType="begin"/>
-      </w:r>
-      <w:r>
-        <w:rPr>
-          <w:lang w:val="ru-RU"/>
-        </w:rPr>
-        <w:instrText xml:space="preserve"> </w:instrText>
-      </w:r>
-      <w:r>
-        <w:instrText>HYPERLINK</w:instrText>
-      </w:r>
-      <w:r>
-        <w:rPr>
-          <w:lang w:val="ru-RU"/>
-        </w:rPr>
-        <w:instrText xml:space="preserve"> "</w:instrText>
-      </w:r>
-      <w:r>
-        <w:instrText>https</w:instrText>
-      </w:r>
-      <w:r>
-        <w:rPr>
-          <w:lang w:val="ru-RU"/>
-        </w:rPr>
-        <w:instrText>://</w:instrText>
-      </w:r>
-      <w:r>
-        <w:instrText>dl</w:instrText>
-      </w:r>
-      <w:r>
-        <w:rPr>
-          <w:lang w:val="ru-RU"/>
-        </w:rPr>
-        <w:instrText>.</w:instrText>
-      </w:r>
-      <w:r>
-        <w:instrText>dropbox</w:instrText>
-      </w:r>
-      <w:r>
-        <w:instrText>usercontent</w:instrText>
-      </w:r>
-      <w:r>
-        <w:rPr>
-          <w:lang w:val="ru-RU"/>
-        </w:rPr>
-        <w:instrText>.</w:instrText>
-      </w:r>
-      <w:r>
-        <w:instrText>com</w:instrText>
-      </w:r>
-      <w:r>
-        <w:rPr>
-          <w:lang w:val="ru-RU"/>
-        </w:rPr>
-        <w:instrText>/</w:instrText>
-      </w:r>
-      <w:r>
-        <w:instrText>u</w:instrText>
-      </w:r>
-      <w:r>
-        <w:rPr>
-          <w:lang w:val="ru-RU"/>
-        </w:rPr>
-        <w:instrText>/50865248/</w:instrText>
-      </w:r>
-      <w:r>
-        <w:instrText>work</w:instrText>
-      </w:r>
-      <w:r>
-        <w:rPr>
-          <w:lang w:val="ru-RU"/>
-        </w:rPr>
-        <w:instrText>/</w:instrText>
-      </w:r>
-      <w:r>
-        <w:instrText>launcher</w:instrText>
-      </w:r>
-      <w:r>
-        <w:rPr>
-          <w:lang w:val="ru-RU"/>
-        </w:rPr>
-        <w:instrText>/</w:instrText>
-      </w:r>
-      <w:r>
-        <w:instrText>patchtodel</w:instrText>
-      </w:r>
-      <w:r>
-        <w:rPr>
-          <w:lang w:val="ru-RU"/>
-        </w:rPr>
-        <w:instrText>.</w:instrText>
-      </w:r>
-      <w:r>
-        <w:instrText>txt</w:instrText>
-      </w:r>
-      <w:r>
-        <w:rPr>
-          <w:lang w:val="ru-RU"/>
-        </w:rPr>
-        <w:instrText xml:space="preserve">" </w:instrText>
-      </w:r>
-      <w:r>
-        <w:fldChar w:fldCharType="separate"/>
-      </w:r>
-      <w:r>
-        <w:rPr>
-          <w:rStyle w:val="aa"/>
-          <w:lang w:val="ru-RU"/>
-        </w:rPr>
-        <w:t>https://dl.dropboxusercontent.com/u/50865248/work/launcher/patchtodel.txt</w:t>
-      </w:r>
-      <w:r>
-        <w:rPr>
-          <w:rStyle w:val="aa"/>
-          <w:lang w:val="ru-RU"/>
-        </w:rPr>
-        <w:fldChar w:fldCharType="end"/>
-      </w:r>
-      <w:r>
-        <w:rPr>
-          <w:lang w:val="ru-RU"/>
-        </w:rPr>
-        <w:t xml:space="preserve">, </w:t>
-      </w:r>
-      <w:r>
-        <w:fldChar w:fldCharType="begin"/>
-      </w:r>
-      <w:r>
-        <w:rPr>
-          <w:lang w:val="ru-RU"/>
-        </w:rPr>
-        <w:instrText xml:space="preserve"> </w:instrText>
-      </w:r>
-      <w:r>
-        <w:instrText>HYPERLINK</w:instrText>
-      </w:r>
-      <w:r>
-        <w:rPr>
-          <w:lang w:val="ru-RU"/>
-        </w:rPr>
-        <w:instrText xml:space="preserve"> "</w:instrText>
-      </w:r>
-      <w:r>
-        <w:instrText>https</w:instrText>
-      </w:r>
-      <w:r>
-        <w:rPr>
-          <w:lang w:val="ru-RU"/>
-        </w:rPr>
-        <w:instrText>://</w:instrText>
-      </w:r>
-      <w:r>
-        <w:instrText>dl</w:instrText>
-      </w:r>
-      <w:r>
-        <w:rPr>
-          <w:lang w:val="ru-RU"/>
-        </w:rPr>
-        <w:instrText>.</w:instrText>
-      </w:r>
-      <w:r>
-        <w:instrText>dropboxusercontent</w:instrText>
-      </w:r>
-      <w:r>
-        <w:rPr>
-          <w:lang w:val="ru-RU"/>
-        </w:rPr>
-        <w:instrText>.</w:instrText>
-      </w:r>
-      <w:r>
-        <w:instrText>com</w:instrText>
-      </w:r>
-      <w:r>
-        <w:rPr>
-          <w:lang w:val="ru-RU"/>
-        </w:rPr>
-        <w:instrText>/</w:instrText>
-      </w:r>
-      <w:r>
-        <w:instrText>u</w:instrText>
-      </w:r>
-      <w:r>
-        <w:rPr>
-          <w:lang w:val="ru-RU"/>
-        </w:rPr>
-        <w:instrText>/50865248/</w:instrText>
-      </w:r>
-      <w:r>
-        <w:instrText>work</w:instrText>
-      </w:r>
-      <w:r>
-        <w:rPr>
-          <w:lang w:val="ru-RU"/>
-        </w:rPr>
-        <w:instrText>/</w:instrText>
-      </w:r>
-      <w:r>
-        <w:instrText>launcher</w:instrText>
-      </w:r>
-      <w:r>
-        <w:rPr>
-          <w:lang w:val="ru-RU"/>
-        </w:rPr>
-        <w:instrText>/</w:instrText>
-      </w:r>
-      <w:r>
-        <w:instrText>version</w:instrText>
-      </w:r>
-      <w:r>
-        <w:rPr>
-          <w:lang w:val="ru-RU"/>
-        </w:rPr>
-        <w:instrText>.</w:instrText>
-      </w:r>
-      <w:r>
-        <w:instrText>txt</w:instrText>
-      </w:r>
-      <w:r>
-        <w:rPr>
-          <w:lang w:val="ru-RU"/>
-        </w:rPr>
-        <w:instrText xml:space="preserve">" </w:instrText>
-      </w:r>
-      <w:r>
-        <w:fldChar w:fldCharType="separate"/>
-      </w:r>
-      <w:r>
-        <w:rPr>
-          <w:rStyle w:val="aa"/>
-          <w:lang w:val="ru-RU"/>
-        </w:rPr>
-        <w:t>https://dl.dropboxusercontent.com/u/50865248/work/launcher/version.txt</w:t>
-      </w:r>
-      <w:r>
-        <w:rPr>
-          <w:rStyle w:val="aa"/>
-          <w:lang w:val="ru-RU"/>
-        </w:rPr>
-        <w:fldChar w:fldCharType="end"/>
-      </w:r>
-      <w:r>
-        <w:rPr>
-          <w:lang w:val="ru-RU"/>
-        </w:rPr>
-        <w:t xml:space="preserve">, </w:t>
-      </w:r>
-      <w:r>
-        <w:fldChar w:fldCharType="begin"/>
-      </w:r>
-      <w:r>
-        <w:rPr>
-          <w:lang w:val="ru-RU"/>
-        </w:rPr>
-        <w:instrText xml:space="preserve"> </w:instrText>
-      </w:r>
-      <w:r>
-        <w:instrText>HYPERLINK</w:instrText>
-      </w:r>
-      <w:r>
-        <w:rPr>
-          <w:lang w:val="ru-RU"/>
-        </w:rPr>
-        <w:instrText xml:space="preserve"> "</w:instrText>
-      </w:r>
-      <w:r>
-        <w:instrText>https</w:instrText>
-      </w:r>
-      <w:r>
-        <w:rPr>
-          <w:lang w:val="ru-RU"/>
-        </w:rPr>
-        <w:instrText>://</w:instrText>
-      </w:r>
-      <w:r>
-        <w:instrText>dl</w:instrText>
-      </w:r>
-      <w:r>
-        <w:rPr>
-          <w:lang w:val="ru-RU"/>
-        </w:rPr>
-        <w:instrText>.</w:instrText>
-      </w:r>
-      <w:r>
-        <w:instrText>dropboxusercontent</w:instrText>
-      </w:r>
-      <w:r>
-        <w:rPr>
-          <w:lang w:val="ru-RU"/>
-        </w:rPr>
-        <w:instrText>.</w:instrText>
-      </w:r>
-      <w:r>
-        <w:instrText>com</w:instrText>
-      </w:r>
-      <w:r>
-        <w:rPr>
-          <w:lang w:val="ru-RU"/>
-        </w:rPr>
-        <w:instrText>/</w:instrText>
-      </w:r>
-      <w:r>
-        <w:instrText>u</w:instrText>
-      </w:r>
-      <w:r>
-        <w:rPr>
-          <w:lang w:val="ru-RU"/>
-        </w:rPr>
-        <w:instrText>/50865248/</w:instrText>
-      </w:r>
-      <w:r>
-        <w:instrText>work</w:instrText>
-      </w:r>
-      <w:r>
-        <w:rPr>
-          <w:lang w:val="ru-RU"/>
-        </w:rPr>
-        <w:instrText>/</w:instrText>
-      </w:r>
-      <w:r>
-        <w:instrText>launcher</w:instrText>
-      </w:r>
-      <w:r>
-        <w:rPr>
-          <w:lang w:val="ru-RU"/>
-        </w:rPr>
-        <w:instrText>/</w:instrText>
-      </w:r>
-      <w:r>
-        <w:instrText>news</w:instrText>
-      </w:r>
-      <w:r>
-        <w:rPr>
-          <w:lang w:val="ru-RU"/>
-        </w:rPr>
-        <w:instrText>.</w:instrText>
-      </w:r>
-      <w:r>
-        <w:instrText>txt</w:instrText>
-      </w:r>
-      <w:r>
-        <w:rPr>
-          <w:lang w:val="ru-RU"/>
-        </w:rPr>
-        <w:instrText xml:space="preserve">" </w:instrText>
-      </w:r>
-      <w:r>
-        <w:fldChar w:fldCharType="separate"/>
-      </w:r>
-      <w:r>
-        <w:rPr>
-          <w:rStyle w:val="aa"/>
-          <w:lang w:val="ru-RU"/>
-        </w:rPr>
-        <w:t>https://dl.dropboxusercontent.com/u/50865248/work/launcher/news.txt</w:t>
-      </w:r>
-      <w:r>
-        <w:rPr>
-          <w:rStyle w:val="aa"/>
-          <w:lang w:val="ru-RU"/>
-        </w:rPr>
-        <w:fldChar w:fldCharType="end"/>
-      </w:r>
-      <w:r>
-        <w:rPr>
-          <w:lang w:val="ru-RU"/>
-        </w:rPr>
-        <w:t xml:space="preserve">, </w:t>
-      </w:r>
-      <w:r>
+        <w:t>.</w:t>
+      </w:r>
+    </w:p>
+    <w:p>
+      <w:pPr>
+        <w:rPr>
+          <w:lang w:val="ru-RU"/>
+        </w:rPr>
+      </w:pPr>
+      <w:r>
+        <w:rPr>
+          <w:lang w:val="ru-RU"/>
+        </w:rPr>
         <w:lastRenderedPageBreak/>
-        <w:fldChar w:fldCharType="begin"/>
-      </w:r>
-      <w:r>
-        <w:rPr>
-          <w:lang w:val="ru-RU"/>
-        </w:rPr>
-        <w:instrText xml:space="preserve"> </w:instrText>
-      </w:r>
-      <w:r>
-        <w:instrText>HYPERLINK</w:instrText>
-      </w:r>
-      <w:r>
-        <w:rPr>
-          <w:lang w:val="ru-RU"/>
-        </w:rPr>
-        <w:instrText xml:space="preserve"> "</w:instrText>
-      </w:r>
-      <w:r>
-        <w:instrText>https</w:instrText>
-      </w:r>
-      <w:r>
-        <w:rPr>
-          <w:lang w:val="ru-RU"/>
-        </w:rPr>
-        <w:instrText>://</w:instrText>
-      </w:r>
-      <w:r>
-        <w:instrText>dl</w:instrText>
-      </w:r>
-      <w:r>
-        <w:rPr>
-          <w:lang w:val="ru-RU"/>
-        </w:rPr>
-        <w:instrText>.</w:instrText>
-      </w:r>
-      <w:r>
-        <w:instrText>dropboxusercontent</w:instrText>
-      </w:r>
-      <w:r>
-        <w:rPr>
-          <w:lang w:val="ru-RU"/>
-        </w:rPr>
-        <w:instrText>.</w:instrText>
-      </w:r>
-      <w:r>
-        <w:instrText>com</w:instrText>
-      </w:r>
-      <w:r>
-        <w:rPr>
-          <w:lang w:val="ru-RU"/>
-        </w:rPr>
-        <w:instrText>/</w:instrText>
-      </w:r>
-      <w:r>
-        <w:instrText>u</w:instrText>
-      </w:r>
-      <w:r>
-        <w:rPr>
-          <w:lang w:val="ru-RU"/>
-        </w:rPr>
-        <w:instrText>/50865248/</w:instrText>
-      </w:r>
-      <w:r>
-        <w:instrText>work</w:instrText>
-      </w:r>
-      <w:r>
-        <w:rPr>
-          <w:lang w:val="ru-RU"/>
-        </w:rPr>
-        <w:instrText>/</w:instrText>
-      </w:r>
-      <w:r>
-        <w:instrText>lau</w:instrText>
-      </w:r>
-      <w:r>
-        <w:instrText>ncher</w:instrText>
-      </w:r>
-      <w:r>
-        <w:rPr>
-          <w:lang w:val="ru-RU"/>
-        </w:rPr>
-        <w:instrText>/</w:instrText>
-      </w:r>
-      <w:r>
-        <w:instrText>updates</w:instrText>
-      </w:r>
-      <w:r>
-        <w:rPr>
-          <w:lang w:val="ru-RU"/>
-        </w:rPr>
-        <w:instrText>.</w:instrText>
-      </w:r>
-      <w:r>
-        <w:instrText>txt</w:instrText>
-      </w:r>
-      <w:r>
-        <w:rPr>
-          <w:lang w:val="ru-RU"/>
-        </w:rPr>
-        <w:instrText xml:space="preserve">" </w:instrText>
-      </w:r>
-      <w:r>
-        <w:fldChar w:fldCharType="separate"/>
-      </w:r>
-      <w:r>
-        <w:rPr>
-          <w:rStyle w:val="aa"/>
-          <w:lang w:val="ru-RU"/>
-        </w:rPr>
-        <w:t>https://dl.dropboxusercontent.com/u/50865248/work/launcher/updates.txt</w:t>
-      </w:r>
-      <w:r>
-        <w:rPr>
-          <w:rStyle w:val="aa"/>
-          <w:lang w:val="ru-RU"/>
-        </w:rPr>
-        <w:fldChar w:fldCharType="end"/>
-      </w:r>
-      <w:r>
-        <w:rPr>
-          <w:lang w:val="ru-RU"/>
-        </w:rPr>
-        <w:t xml:space="preserve">, </w:t>
-      </w:r>
-      <w:r>
-        <w:fldChar w:fldCharType="begin"/>
-      </w:r>
-      <w:r>
-        <w:rPr>
-          <w:lang w:val="ru-RU"/>
-        </w:rPr>
-        <w:instrText xml:space="preserve"> </w:instrText>
-      </w:r>
-      <w:r>
-        <w:instrText>HYPERLINK</w:instrText>
-      </w:r>
-      <w:r>
-        <w:rPr>
-          <w:lang w:val="ru-RU"/>
-        </w:rPr>
-        <w:instrText xml:space="preserve"> "</w:instrText>
-      </w:r>
-      <w:r>
-        <w:instrText>https</w:instrText>
-      </w:r>
-      <w:r>
-        <w:rPr>
-          <w:lang w:val="ru-RU"/>
-        </w:rPr>
-        <w:instrText>://</w:instrText>
-      </w:r>
-      <w:r>
-        <w:instrText>dl</w:instrText>
-      </w:r>
-      <w:r>
-        <w:rPr>
-          <w:lang w:val="ru-RU"/>
-        </w:rPr>
-        <w:instrText>.</w:instrText>
-      </w:r>
-      <w:r>
-        <w:instrText>dropboxusercontent</w:instrText>
-      </w:r>
-      <w:r>
-        <w:rPr>
-          <w:lang w:val="ru-RU"/>
-        </w:rPr>
-        <w:instrText>.</w:instrText>
-      </w:r>
-      <w:r>
-        <w:instrText>com</w:instrText>
-      </w:r>
-      <w:r>
-        <w:rPr>
-          <w:lang w:val="ru-RU"/>
-        </w:rPr>
-        <w:instrText>/</w:instrText>
-      </w:r>
-      <w:r>
-        <w:instrText>u</w:instrText>
-      </w:r>
-      <w:r>
-        <w:rPr>
-          <w:lang w:val="ru-RU"/>
-        </w:rPr>
-        <w:instrText>/50865248/</w:instrText>
-      </w:r>
-      <w:r>
-        <w:instrText>work</w:instrText>
-      </w:r>
-      <w:r>
-        <w:rPr>
-          <w:lang w:val="ru-RU"/>
-        </w:rPr>
-        <w:instrText>/</w:instrText>
-      </w:r>
-      <w:r>
-        <w:instrText>launcher</w:instrText>
-      </w:r>
-      <w:r>
-        <w:rPr>
-          <w:lang w:val="ru-RU"/>
-        </w:rPr>
-        <w:instrText>/</w:instrText>
-      </w:r>
-      <w:r>
-        <w:instrText>realmlist</w:instrText>
-      </w:r>
-      <w:r>
-        <w:rPr>
-          <w:lang w:val="ru-RU"/>
-        </w:rPr>
-        <w:instrText>.</w:instrText>
-      </w:r>
-      <w:r>
-        <w:instrText>txt</w:instrText>
-      </w:r>
-      <w:r>
-        <w:rPr>
-          <w:lang w:val="ru-RU"/>
-        </w:rPr>
-        <w:instrText xml:space="preserve">" </w:instrText>
-      </w:r>
-      <w:r>
-        <w:fldChar w:fldCharType="separate"/>
-      </w:r>
-      <w:r>
-        <w:rPr>
-          <w:rStyle w:val="aa"/>
-          <w:lang w:val="ru-RU"/>
-        </w:rPr>
-        <w:t>https://dl.dropboxusercontent.com/u/50865248/work/launcher/realmlist.txt</w:t>
-      </w:r>
-      <w:r>
-        <w:rPr>
-          <w:rStyle w:val="aa"/>
-          <w:lang w:val="ru-RU"/>
-        </w:rPr>
-        <w:fldChar w:fldCharType="end"/>
-      </w:r>
-    </w:p>
-    <w:p>
-      <w:pPr>
-        <w:rPr>
-          <w:lang w:val="ru-RU"/>
-        </w:rPr>
-      </w:pPr>
-      <w:r>
-        <w:rPr>
-          <w:lang w:val="ru-RU"/>
-        </w:rPr>
         <w:t>Единственное требование к таким ссылкам – они должны быть прямыми.</w:t>
       </w:r>
     </w:p>
@@ -2094,7 +2505,7 @@
                     </pic:cNvPicPr>
                   </pic:nvPicPr>
                   <pic:blipFill>
-                    <a:blip r:embed="rId11">
+                    <a:blip r:embed="rId16">
                       <a:extLst>
                         <a:ext uri="{28A0092B-C50C-407E-A947-70E740481C1C}">
                           <a14:useLocalDpi xmlns:a14="http://schemas.microsoft.com/office/drawing/2010/main" val="0"/>
@@ -2274,163 +2685,21 @@
         </w:rPr>
         <w:t>или же запустим поиск через список задач (</w:t>
       </w:r>
-      <w:r>
-        <w:fldChar w:fldCharType="begin"/>
-      </w:r>
-      <w:r>
-        <w:rPr>
-          <w:lang w:val="ru-RU"/>
-        </w:rPr>
-        <w:instrText xml:space="preserve"> </w:instrText>
-      </w:r>
-      <w:r>
-        <w:instrText>HYPERLINK</w:instrText>
-      </w:r>
-      <w:r>
-        <w:rPr>
-          <w:lang w:val="ru-RU"/>
-        </w:rPr>
-        <w:instrText xml:space="preserve"> "</w:instrText>
-      </w:r>
-      <w:r>
-        <w:instrText>https</w:instrText>
-      </w:r>
-      <w:r>
-        <w:rPr>
-          <w:lang w:val="ru-RU"/>
-        </w:rPr>
-        <w:instrText>://</w:instrText>
-      </w:r>
-      <w:r>
-        <w:instrText>msdn</w:instrText>
-      </w:r>
-      <w:r>
-        <w:rPr>
-          <w:lang w:val="ru-RU"/>
-        </w:rPr>
-        <w:instrText>.</w:instrText>
-      </w:r>
-      <w:r>
-        <w:instrText>microsoft</w:instrText>
-      </w:r>
-      <w:r>
-        <w:rPr>
-          <w:lang w:val="ru-RU"/>
-        </w:rPr>
-        <w:instrText>.</w:instrText>
-      </w:r>
-      <w:r>
-        <w:instrText>com</w:instrText>
-      </w:r>
-      <w:r>
-        <w:rPr>
-          <w:lang w:val="ru-RU"/>
-        </w:rPr>
-        <w:instrText>/</w:instrText>
-      </w:r>
-      <w:r>
-        <w:instrText>ru</w:instrText>
-      </w:r>
-      <w:r>
-        <w:rPr>
-          <w:lang w:val="ru-RU"/>
-        </w:rPr>
-        <w:instrText>-</w:instrText>
-      </w:r>
-      <w:r>
-        <w:instrText>ru</w:instrText>
-      </w:r>
-      <w:r>
-        <w:rPr>
-          <w:lang w:val="ru-RU"/>
-        </w:rPr>
-        <w:instrText>/</w:instrText>
-      </w:r>
-      <w:r>
-        <w:instrText>library</w:instrText>
-      </w:r>
-      <w:r>
-        <w:rPr>
-          <w:lang w:val="ru-RU"/>
-        </w:rPr>
-        <w:instrText>/</w:instrText>
-      </w:r>
-      <w:r>
-        <w:instrText>vstudio</w:instrText>
-      </w:r>
-      <w:r>
-        <w:rPr>
-          <w:lang w:val="ru-RU"/>
-        </w:rPr>
-        <w:instrText>/170</w:instrText>
-      </w:r>
-      <w:r>
-        <w:instrText>k</w:instrText>
-      </w:r>
-      <w:r>
-        <w:rPr>
-          <w:lang w:val="ru-RU"/>
-        </w:rPr>
-        <w:instrText>1</w:instrText>
-      </w:r>
-      <w:r>
-        <w:instrText>bbs</w:instrText>
-      </w:r>
-      <w:r>
-        <w:rPr>
-          <w:lang w:val="ru-RU"/>
-        </w:rPr>
-        <w:instrText>(</w:instrText>
-      </w:r>
-      <w:r>
-        <w:instrText>v</w:instrText>
-      </w:r>
-      <w:r>
-        <w:rPr>
-          <w:lang w:val="ru-RU"/>
-        </w:rPr>
-        <w:instrText>=</w:instrText>
-      </w:r>
-      <w:r>
-        <w:instrText>vs</w:instrText>
-      </w:r>
-      <w:r>
-        <w:rPr>
-          <w:lang w:val="ru-RU"/>
-        </w:rPr>
-        <w:instrText>.110).</w:instrText>
-      </w:r>
-      <w:r>
-        <w:instrText>aspx</w:instrText>
-      </w:r>
-      <w:r>
-        <w:rPr>
-          <w:lang w:val="ru-RU"/>
-        </w:rPr>
-        <w:instrText xml:space="preserve">" </w:instrText>
-      </w:r>
-      <w:r>
-        <w:fldChar w:fldCharType="separate"/>
-      </w:r>
-      <w:r>
-        <w:rPr>
-          <w:rStyle w:val="aa"/>
-          <w:lang w:val="ru-RU"/>
-        </w:rPr>
-        <w:t xml:space="preserve">читать статью на </w:t>
-      </w:r>
-      <w:r>
-        <w:rPr>
-          <w:rStyle w:val="aa"/>
-        </w:rPr>
-        <w:t>MSDSN</w:t>
-      </w:r>
-      <w:r>
-        <w:rPr>
-          <w:rStyle w:val="aa"/>
-        </w:rPr>
-        <w:fldChar w:fldCharType="end"/>
-      </w:r>
+      <w:hyperlink r:id="rId17" w:history="1">
+        <w:r>
+          <w:rPr>
+            <w:rStyle w:val="aa"/>
+            <w:lang w:val="ru-RU"/>
+          </w:rPr>
+          <w:t xml:space="preserve">читать статью на </w:t>
+        </w:r>
+        <w:r>
+          <w:rPr>
+            <w:rStyle w:val="aa"/>
+          </w:rPr>
+          <w:t>MSDSN</w:t>
+        </w:r>
+      </w:hyperlink>
       <w:r>
         <w:rPr>
           <w:lang w:val="ru-RU"/>
@@ -2911,7 +3180,7 @@
                     </pic:cNvPicPr>
                   </pic:nvPicPr>
                   <pic:blipFill>
-                    <a:blip r:embed="rId12">
+                    <a:blip r:embed="rId18">
                       <a:extLst>
                         <a:ext uri="{28A0092B-C50C-407E-A947-70E740481C1C}">
                           <a14:useLocalDpi xmlns:a14="http://schemas.microsoft.com/office/drawing/2010/main" val="0"/>
@@ -3108,7 +3377,7 @@
                     </pic:cNvPicPr>
                   </pic:nvPicPr>
                   <pic:blipFill>
-                    <a:blip r:embed="rId13">
+                    <a:blip r:embed="rId19">
                       <a:extLst>
                         <a:ext uri="{28A0092B-C50C-407E-A947-70E740481C1C}">
                           <a14:useLocalDpi xmlns:a14="http://schemas.microsoft.com/office/drawing/2010/main" val="0"/>
@@ -3408,7 +3677,7 @@
                     <pic:cNvPicPr/>
                   </pic:nvPicPr>
                   <pic:blipFill>
-                    <a:blip r:embed="rId14"/>
+                    <a:blip r:embed="rId20"/>
                     <a:stretch>
                       <a:fillRect/>
                     </a:stretch>
@@ -4166,7 +4435,7 @@
                     <pic:cNvPicPr/>
                   </pic:nvPicPr>
                   <pic:blipFill>
-                    <a:blip r:embed="rId15"/>
+                    <a:blip r:embed="rId21"/>
                     <a:stretch>
                       <a:fillRect/>
                     </a:stretch>
@@ -4628,8 +4897,6 @@
           <w:lang w:val="ru-RU"/>
         </w:rPr>
       </w:pPr>
-      <w:bookmarkStart w:id="0" w:name="_GoBack"/>
-      <w:bookmarkEnd w:id="0"/>
     </w:p>
     <w:p>
       <w:pPr>
@@ -4684,152 +4951,15 @@
           <w:lang w:val="ru-RU"/>
         </w:rPr>
       </w:pPr>
-      <w:r>
-        <w:fldChar w:fldCharType="begin"/>
-      </w:r>
-      <w:r>
-        <w:rPr>
-          <w:lang w:val="ru-RU"/>
-        </w:rPr>
-        <w:instrText xml:space="preserve"> </w:instrText>
-      </w:r>
-      <w:r>
-        <w:instrText>HYPERLINK</w:instrText>
-      </w:r>
-      <w:r>
-        <w:rPr>
-          <w:lang w:val="ru-RU"/>
-        </w:rPr>
-        <w:instrText xml:space="preserve"> "</w:instrText>
-      </w:r>
-      <w:r>
-        <w:instrText>https</w:instrText>
-      </w:r>
-      <w:r>
-        <w:rPr>
-          <w:lang w:val="ru-RU"/>
-        </w:rPr>
-        <w:instrText>://</w:instrText>
-      </w:r>
-      <w:r>
-        <w:instrText>msdn</w:instrText>
-      </w:r>
-      <w:r>
-        <w:rPr>
-          <w:lang w:val="ru-RU"/>
-        </w:rPr>
-        <w:instrText>.</w:instrText>
-      </w:r>
-      <w:r>
-        <w:instrText>microsoft</w:instrText>
-      </w:r>
-      <w:r>
-        <w:rPr>
-          <w:lang w:val="ru-RU"/>
-        </w:rPr>
-        <w:instrText>.</w:instrText>
-      </w:r>
-      <w:r>
-        <w:instrText>com</w:instrText>
-      </w:r>
-      <w:r>
-        <w:rPr>
-          <w:lang w:val="ru-RU"/>
-        </w:rPr>
-        <w:instrText>/</w:instrText>
-      </w:r>
-      <w:r>
-        <w:instrText>ru</w:instrText>
-      </w:r>
-      <w:r>
-        <w:rPr>
-          <w:lang w:val="ru-RU"/>
-        </w:rPr>
-        <w:instrText>-</w:instrText>
-      </w:r>
-      <w:r>
-        <w:instrText>ru</w:instrText>
-      </w:r>
-      <w:r>
-        <w:rPr>
-          <w:lang w:val="ru-RU"/>
-        </w:rPr>
-        <w:instrText>/</w:instrText>
-      </w:r>
-      <w:r>
-        <w:instrText>library</w:instrText>
-      </w:r>
-      <w:r>
-        <w:rPr>
-          <w:lang w:val="ru-RU"/>
-        </w:rPr>
-        <w:instrText>/</w:instrText>
-      </w:r>
-      <w:r>
-        <w:instrText>vstudio</w:instrText>
-      </w:r>
-      <w:r>
-        <w:rPr>
-          <w:lang w:val="ru-RU"/>
-        </w:rPr>
-        <w:instrText>/</w:instrText>
-      </w:r>
-      <w:r>
-        <w:instrText>bb</w:instrText>
-      </w:r>
-      <w:r>
-        <w:rPr>
-          <w:lang w:val="ru-RU"/>
-        </w:rPr>
-        <w:instrText>613570(</w:instrText>
-      </w:r>
-      <w:r>
-        <w:instrText>v</w:instrText>
-      </w:r>
-      <w:r>
-        <w:rPr>
-          <w:lang w:val="ru-RU"/>
-        </w:rPr>
-        <w:instrText>=</w:instrText>
-      </w:r>
-      <w:r>
-        <w:instrText>vs</w:instrText>
-      </w:r>
-      <w:r>
-        <w:rPr>
-          <w:lang w:val="ru-RU"/>
-        </w:rPr>
-        <w:instrText>.100).</w:instrText>
-      </w:r>
-      <w:r>
-        <w:instrText>asp</w:instrText>
-      </w:r>
-      <w:r>
-        <w:instrText>x</w:instrText>
-      </w:r>
-      <w:r>
-        <w:rPr>
-          <w:lang w:val="ru-RU"/>
-        </w:rPr>
-        <w:instrText xml:space="preserve">" </w:instrText>
-      </w:r>
-      <w:r>
-        <w:fldChar w:fldCharType="separate"/>
-      </w:r>
-      <w:r>
-        <w:rPr>
-          <w:rStyle w:val="aa"/>
-          <w:lang w:val="ru-RU"/>
-        </w:rPr>
-        <w:t>https://msdn.microsoft.com/ru-ru/library/vstudio/bb613570(v=vs.100).aspx</w:t>
-      </w:r>
-      <w:r>
-        <w:rPr>
-          <w:rStyle w:val="aa"/>
-          <w:lang w:val="ru-RU"/>
-        </w:rPr>
-        <w:fldChar w:fldCharType="end"/>
-      </w:r>
+      <w:hyperlink r:id="rId22" w:history="1">
+        <w:r>
+          <w:rPr>
+            <w:rStyle w:val="aa"/>
+            <w:lang w:val="ru-RU"/>
+          </w:rPr>
+          <w:t>https://msdn.microsoft.com/ru-ru/library/vstudio/bb613570(v=vs.100).aspx</w:t>
+        </w:r>
+      </w:hyperlink>
       <w:r>
         <w:rPr>
           <w:lang w:val="ru-RU"/>
@@ -4843,140 +4973,15 @@
           <w:lang w:val="ru-RU"/>
         </w:rPr>
       </w:pPr>
-      <w:r>
-        <w:fldChar w:fldCharType="begin"/>
-      </w:r>
-      <w:r>
-        <w:rPr>
-          <w:lang w:val="ru-RU"/>
-        </w:rPr>
-        <w:instrText xml:space="preserve"> </w:instrText>
-      </w:r>
-      <w:r>
-        <w:instrText>HYPERLINK</w:instrText>
-      </w:r>
-      <w:r>
-        <w:rPr>
-          <w:lang w:val="ru-RU"/>
-        </w:rPr>
-        <w:instrText xml:space="preserve"> "</w:instrText>
-      </w:r>
-      <w:r>
-        <w:instrText>http</w:instrText>
-      </w:r>
-      <w:r>
-        <w:rPr>
-          <w:lang w:val="ru-RU"/>
-        </w:rPr>
-        <w:instrText>://</w:instrText>
-      </w:r>
-      <w:r>
-        <w:instrText>professorweb</w:instrText>
-      </w:r>
-      <w:r>
-        <w:rPr>
-          <w:lang w:val="ru-RU"/>
-        </w:rPr>
-        <w:instrText>.</w:instrText>
-      </w:r>
-      <w:r>
-        <w:instrText>ru</w:instrText>
-      </w:r>
-      <w:r>
-        <w:rPr>
-          <w:lang w:val="ru-RU"/>
-        </w:rPr>
-        <w:instrText>/</w:instrText>
-      </w:r>
-      <w:r>
-        <w:instrText>my</w:instrText>
-      </w:r>
-      <w:r>
-        <w:rPr>
-          <w:lang w:val="ru-RU"/>
-        </w:rPr>
-        <w:instrText>/</w:instrText>
-      </w:r>
-      <w:r>
-        <w:instrText>WPF</w:instrText>
-      </w:r>
-      <w:r>
-        <w:rPr>
-          <w:lang w:val="ru-RU"/>
-        </w:rPr>
-        <w:instrText>/</w:instrText>
-      </w:r>
-      <w:r>
-        <w:instrText>base</w:instrText>
-      </w:r>
-      <w:r>
-        <w:rPr>
-          <w:lang w:val="ru-RU"/>
-        </w:rPr>
-        <w:instrText>_</w:instrText>
-      </w:r>
-      <w:r>
-        <w:instrText>WPF</w:instrText>
-      </w:r>
-      <w:r>
-        <w:rPr>
-          <w:lang w:val="ru-RU"/>
-        </w:rPr>
-        <w:instrText>/</w:instrText>
-      </w:r>
-      <w:r>
-        <w:instrText>level</w:instrText>
-      </w:r>
-      <w:r>
-        <w:rPr>
-          <w:lang w:val="ru-RU"/>
-        </w:rPr>
-        <w:instrText>1/</w:instrText>
-      </w:r>
-      <w:r>
-        <w:instrText>info</w:instrText>
-      </w:r>
-      <w:r>
-        <w:rPr>
-          <w:lang w:val="ru-RU"/>
-        </w:rPr>
-        <w:instrText>_</w:instrText>
-      </w:r>
-      <w:r>
-        <w:instrText>WPF</w:instrText>
-      </w:r>
-      <w:r>
-        <w:rPr>
-          <w:lang w:val="ru-RU"/>
-        </w:rPr>
-        <w:instrText>.</w:instrText>
-      </w:r>
-      <w:r>
-        <w:instrText>php</w:instrText>
-      </w:r>
-      <w:r>
-        <w:rPr>
-          <w:lang w:val="ru-RU"/>
-        </w:rPr>
-        <w:instrText xml:space="preserve">" </w:instrText>
-      </w:r>
-      <w:r>
-        <w:fldChar w:fldCharType="separate"/>
-      </w:r>
-      <w:r>
-        <w:rPr>
-          <w:rStyle w:val="aa"/>
-          <w:lang w:val="ru-RU"/>
-        </w:rPr>
-        <w:t>http://professorweb.ru/my/WPF/base_WPF/level1/info_WPF.php</w:t>
-      </w:r>
-      <w:r>
-        <w:rPr>
-          <w:rStyle w:val="aa"/>
-          <w:lang w:val="ru-RU"/>
-        </w:rPr>
-        <w:fldChar w:fldCharType="end"/>
-      </w:r>
+      <w:hyperlink r:id="rId23" w:history="1">
+        <w:r>
+          <w:rPr>
+            <w:rStyle w:val="aa"/>
+            <w:lang w:val="ru-RU"/>
+          </w:rPr>
+          <w:t>http://professorweb.ru/my/WPF/base_WPF/level1/info_WPF.php</w:t>
+        </w:r>
+      </w:hyperlink>
       <w:r>
         <w:rPr>
           <w:lang w:val="ru-RU"/>
@@ -5011,138 +5016,68 @@
           <w:lang w:val="ru-RU"/>
         </w:rPr>
       </w:pPr>
-      <w:r>
-        <w:fldChar w:fldCharType="begin"/>
-      </w:r>
-      <w:r>
-        <w:rPr>
-          <w:lang w:val="ru-RU"/>
-        </w:rPr>
-        <w:instrText xml:space="preserve"> </w:instrText>
-      </w:r>
-      <w:r>
-        <w:instrText>HYPERLINK</w:instrText>
-      </w:r>
-      <w:r>
-        <w:rPr>
-          <w:lang w:val="ru-RU"/>
-        </w:rPr>
-        <w:instrText xml:space="preserve"> "</w:instrText>
-      </w:r>
-      <w:r>
-        <w:instrText>http</w:instrText>
-      </w:r>
-      <w:r>
-        <w:rPr>
-          <w:lang w:val="ru-RU"/>
-        </w:rPr>
-        <w:instrText>://</w:instrText>
-      </w:r>
-      <w:r>
-        <w:instrText>wpftutorial</w:instrText>
-      </w:r>
-      <w:r>
-        <w:rPr>
-          <w:lang w:val="ru-RU"/>
-        </w:rPr>
-        <w:instrText>.</w:instrText>
-      </w:r>
-      <w:r>
-        <w:instrText>net</w:instrText>
-      </w:r>
-      <w:r>
-        <w:rPr>
-          <w:lang w:val="ru-RU"/>
-        </w:rPr>
-        <w:instrText>/</w:instrText>
-      </w:r>
-      <w:r>
-        <w:instrText>Home</w:instrText>
-      </w:r>
-      <w:r>
-        <w:rPr>
-          <w:lang w:val="ru-RU"/>
-        </w:rPr>
-        <w:instrText>.</w:instrText>
-      </w:r>
-      <w:r>
-        <w:instrText>html</w:instrText>
-      </w:r>
-      <w:r>
-        <w:rPr>
-          <w:lang w:val="ru-RU"/>
-        </w:rPr>
-        <w:instrText xml:space="preserve">" </w:instrText>
-      </w:r>
-      <w:r>
-        <w:fldChar w:fldCharType="separate"/>
-      </w:r>
-      <w:r>
-        <w:rPr>
-          <w:rStyle w:val="aa"/>
-        </w:rPr>
-        <w:t>http</w:t>
-      </w:r>
-      <w:r>
-        <w:rPr>
-          <w:rStyle w:val="aa"/>
-          <w:lang w:val="ru-RU"/>
-        </w:rPr>
-        <w:t>://</w:t>
-      </w:r>
-      <w:proofErr w:type="spellStart"/>
-      <w:r>
-        <w:rPr>
-          <w:rStyle w:val="aa"/>
-        </w:rPr>
-        <w:t>wpftutorial</w:t>
-      </w:r>
-      <w:proofErr w:type="spellEnd"/>
-      <w:r>
-        <w:rPr>
-          <w:rStyle w:val="aa"/>
-          <w:lang w:val="ru-RU"/>
-        </w:rPr>
-        <w:t>.</w:t>
-      </w:r>
-      <w:r>
-        <w:rPr>
-          <w:rStyle w:val="aa"/>
-        </w:rPr>
-        <w:t>net</w:t>
-      </w:r>
-      <w:r>
-        <w:rPr>
-          <w:rStyle w:val="aa"/>
-          <w:lang w:val="ru-RU"/>
-        </w:rPr>
-        <w:t>/</w:t>
-      </w:r>
-      <w:r>
-        <w:rPr>
-          <w:rStyle w:val="aa"/>
-        </w:rPr>
-        <w:t>Home</w:t>
-      </w:r>
-      <w:r>
-        <w:rPr>
-          <w:rStyle w:val="aa"/>
-          <w:lang w:val="ru-RU"/>
-        </w:rPr>
-        <w:t>.</w:t>
-      </w:r>
-      <w:r>
-        <w:rPr>
-          <w:rStyle w:val="aa"/>
-        </w:rPr>
-        <w:t>html</w:t>
-      </w:r>
-      <w:r>
-        <w:rPr>
-          <w:rStyle w:val="aa"/>
-        </w:rPr>
-        <w:fldChar w:fldCharType="end"/>
-      </w:r>
+      <w:hyperlink r:id="rId24" w:history="1">
+        <w:r>
+          <w:rPr>
+            <w:rStyle w:val="aa"/>
+          </w:rPr>
+          <w:t>http</w:t>
+        </w:r>
+        <w:r>
+          <w:rPr>
+            <w:rStyle w:val="aa"/>
+            <w:lang w:val="ru-RU"/>
+          </w:rPr>
+          <w:t>://</w:t>
+        </w:r>
+        <w:proofErr w:type="spellStart"/>
+        <w:r>
+          <w:rPr>
+            <w:rStyle w:val="aa"/>
+          </w:rPr>
+          <w:t>wpftutorial</w:t>
+        </w:r>
+        <w:proofErr w:type="spellEnd"/>
+        <w:r>
+          <w:rPr>
+            <w:rStyle w:val="aa"/>
+            <w:lang w:val="ru-RU"/>
+          </w:rPr>
+          <w:t>.</w:t>
+        </w:r>
+        <w:r>
+          <w:rPr>
+            <w:rStyle w:val="aa"/>
+          </w:rPr>
+          <w:t>net</w:t>
+        </w:r>
+        <w:r>
+          <w:rPr>
+            <w:rStyle w:val="aa"/>
+            <w:lang w:val="ru-RU"/>
+          </w:rPr>
+          <w:t>/</w:t>
+        </w:r>
+        <w:r>
+          <w:rPr>
+            <w:rStyle w:val="aa"/>
+          </w:rPr>
+          <w:t>Home</w:t>
+        </w:r>
+        <w:r>
+          <w:rPr>
+            <w:rStyle w:val="aa"/>
+            <w:lang w:val="ru-RU"/>
+          </w:rPr>
+          <w:t>.</w:t>
+        </w:r>
+        <w:r>
+          <w:rPr>
+            <w:rStyle w:val="aa"/>
+          </w:rPr>
+          <w:t>html</w:t>
+        </w:r>
+      </w:hyperlink>
       <w:r>
         <w:rPr>
           <w:lang w:val="ru-RU"/>
@@ -5183,7 +5118,7 @@
           <w:lang w:val="ru-RU"/>
         </w:rPr>
       </w:pPr>
-      <w:hyperlink r:id="rId16" w:history="1">
+      <w:hyperlink r:id="rId25" w:history="1">
         <w:r>
           <w:rPr>
             <w:rStyle w:val="aa"/>
@@ -5224,7 +5159,7 @@
 </file>
 
 <file path=word/numbering.xml><?xml version="1.0" encoding="utf-8"?>
-<w:numbering xmlns:wpc="http://schemas.microsoft.com/office/word/2010/wordprocessingCanvas" xmlns:cx="http://schemas.microsoft.com/office/drawing/2014/chartex" xmlns:cx1="http://schemas.microsoft.com/office/drawing/2015/9/8/chartex" xmlns:mc="http://schemas.openxmlformats.org/markup-compatibility/2006" xmlns:o="urn:schemas-microsoft-com:office:office" xmlns:r="http://schemas.openxmlformats.org/officeDocument/2006/relationships" xmlns:m="http://schemas.openxmlformats.org/officeDocument/2006/math" xmlns:v="urn:schemas-microsoft-com:vml" xmlns:wp14="http://schemas.microsoft.com/office/word/2010/wordprocessingDrawing" xmlns:wp="http://schemas.openxmlformats.org/drawingml/2006/wordprocessingDrawing" xmlns:w10="urn:schemas-microsoft-com:office:word" xmlns:w="http://schemas.openxmlformats.org/wordprocessingml/2006/main" xmlns:w14="http://schemas.microsoft.com/office/word/2010/wordml" xmlns:w15="http://schemas.microsoft.com/office/word/2012/wordml" xmlns:w16se="http://schemas.microsoft.com/office/word/2015/wordml/symex" xmlns:wpg="http://schemas.microsoft.com/office/word/2010/wordprocessingGroup" xmlns:wpi="http://schemas.microsoft.com/office/word/2010/wordprocessingInk" xmlns:wne="http://schemas.microsoft.com/office/word/2006/wordml" xmlns:wps="http://schemas.microsoft.com/office/word/2010/wordprocessingShape" mc:Ignorable="w14 w15 w16se wp14">
+<w:numbering xmlns:wpc="http://schemas.microsoft.com/office/word/2010/wordprocessingCanvas" xmlns:mc="http://schemas.openxmlformats.org/markup-compatibility/2006" xmlns:o="urn:schemas-microsoft-com:office:office" xmlns:r="http://schemas.openxmlformats.org/officeDocument/2006/relationships" xmlns:m="http://schemas.openxmlformats.org/officeDocument/2006/math" xmlns:v="urn:schemas-microsoft-com:vml" xmlns:wp14="http://schemas.microsoft.com/office/word/2010/wordprocessingDrawing" xmlns:wp="http://schemas.openxmlformats.org/drawingml/2006/wordprocessingDrawing" xmlns:w10="urn:schemas-microsoft-com:office:word" xmlns:w="http://schemas.openxmlformats.org/wordprocessingml/2006/main" xmlns:w14="http://schemas.microsoft.com/office/word/2010/wordml" xmlns:w15="http://schemas.microsoft.com/office/word/2012/wordml" xmlns:wpg="http://schemas.microsoft.com/office/word/2010/wordprocessingGroup" xmlns:wpi="http://schemas.microsoft.com/office/word/2010/wordprocessingInk" xmlns:wne="http://schemas.microsoft.com/office/word/2006/wordml" xmlns:wps="http://schemas.microsoft.com/office/word/2010/wordprocessingShape" mc:Ignorable="w14 w15 wp14">
   <w:abstractNum w:abstractNumId="0" w15:restartNumberingAfterBreak="0">
     <w:nsid w:val="07CB23DB"/>
     <w:multiLevelType w:val="hybridMultilevel"/>
@@ -6109,7 +6044,7 @@
 </file>
 
 <file path=word/styles.xml><?xml version="1.0" encoding="utf-8"?>
-<w:styles xmlns:mc="http://schemas.openxmlformats.org/markup-compatibility/2006" xmlns:r="http://schemas.openxmlformats.org/officeDocument/2006/relationships" xmlns:w="http://schemas.openxmlformats.org/wordprocessingml/2006/main" xmlns:w14="http://schemas.microsoft.com/office/word/2010/wordml" xmlns:w15="http://schemas.microsoft.com/office/word/2012/wordml" xmlns:w16se="http://schemas.microsoft.com/office/word/2015/wordml/symex" mc:Ignorable="w14 w15 w16se">
+<w:styles xmlns:mc="http://schemas.openxmlformats.org/markup-compatibility/2006" xmlns:r="http://schemas.openxmlformats.org/officeDocument/2006/relationships" xmlns:w="http://schemas.openxmlformats.org/wordprocessingml/2006/main" xmlns:w14="http://schemas.microsoft.com/office/word/2010/wordml" xmlns:w15="http://schemas.microsoft.com/office/word/2012/wordml" mc:Ignorable="w14 w15">
   <w:docDefaults>
     <w:rPrDefault>
       <w:rPr>
@@ -7096,7 +7031,7 @@
     </w:rPr>
   </w:style>
   <w:style w:type="character" w:customStyle="1" w:styleId="af4">
-    <w:name w:val="Заголовок Знак"/>
+    <w:name w:val="Название Знак"/>
     <w:basedOn w:val="a0"/>
     <w:link w:val="af3"/>
     <w:uiPriority w:val="10"/>
@@ -7507,7 +7442,7 @@
 </file>
 
 <file path=customXml/itemProps2.xml><?xml version="1.0" encoding="utf-8"?>
-<ds:datastoreItem xmlns:ds="http://schemas.openxmlformats.org/officeDocument/2006/customXml" ds:itemID="{DE19E3E9-A428-47CA-8F1C-3AD9BE11868E}">
+<ds:datastoreItem xmlns:ds="http://schemas.openxmlformats.org/officeDocument/2006/customXml" ds:itemID="{13E2B66F-2C70-4682-B277-5136438ED078}">
   <ds:schemaRefs>
     <ds:schemaRef ds:uri="http://schemas.openxmlformats.org/officeDocument/2006/bibliography"/>
   </ds:schemaRefs>

</xml_diff>